<commit_message>
add transactionCode to keep word
</commit_message>
<xml_diff>
--- a/src/gen-order/4keep.docx
+++ b/src/gen-order/4keep.docx
@@ -151,6 +151,14 @@
       </w:tr>
       <w:tr>
         <w:tblPrEx>
+          <w:tblBorders>
+            <w:top w:val="single" w:color="auto" w:sz="40" w:space="0"/>
+            <w:left w:val="single" w:color="auto" w:sz="40" w:space="0"/>
+            <w:bottom w:val="single" w:color="auto" w:sz="40" w:space="0"/>
+            <w:right w:val="single" w:color="auto" w:sz="40" w:space="0"/>
+            <w:insideH w:val="single" w:color="auto" w:sz="40" w:space="0"/>
+            <w:insideV w:val="single" w:color="auto" w:sz="40" w:space="0"/>
+          </w:tblBorders>
           <w:tblLayout w:type="fixed"/>
         </w:tblPrEx>
         <w:trPr>
@@ -182,17 +190,85 @@
             </w:pPr>
             <w:r>
               <w:rPr>
-                <w:rFonts w:hint="eastAsia" w:ascii="SimSun" w:hAnsi="SimSun" w:cs="SimSun"/>
-                <w:kern w:val="0"/>
-                <w:sz w:val="24"/>
-              </w:rPr>
-              <w:t>衣服款式：</w:t>
+                <w:rFonts w:ascii="SimSun" w:hAnsi="SimSun" w:cs="SimSun"/>
+                <w:kern w:val="0"/>
+                <w:sz w:val="24"/>
+              </w:rPr>
+              <w:t>单号：{transactionCode</w:t>
+            </w:r>
+            <w:bookmarkStart w:id="0" w:name="_GoBack"/>
+            <w:bookmarkEnd w:id="0"/>
+            <w:r>
+              <w:rPr>
+                <w:rFonts w:ascii="SimSun" w:hAnsi="SimSun" w:cs="SimSun"/>
+                <w:kern w:val="0"/>
+                <w:sz w:val="24"/>
+              </w:rPr>
+              <w:t>}</w:t>
             </w:r>
           </w:p>
         </w:tc>
       </w:tr>
       <w:tr>
         <w:tblPrEx>
+          <w:tblBorders>
+            <w:top w:val="single" w:color="auto" w:sz="40" w:space="0"/>
+            <w:left w:val="single" w:color="auto" w:sz="40" w:space="0"/>
+            <w:bottom w:val="single" w:color="auto" w:sz="40" w:space="0"/>
+            <w:right w:val="single" w:color="auto" w:sz="40" w:space="0"/>
+            <w:insideH w:val="single" w:color="auto" w:sz="40" w:space="0"/>
+            <w:insideV w:val="single" w:color="auto" w:sz="40" w:space="0"/>
+          </w:tblBorders>
+          <w:tblLayout w:type="fixed"/>
+        </w:tblPrEx>
+        <w:trPr>
+          <w:trHeight w:val="470" w:hRule="atLeast"/>
+          <w:jc w:val="center"/>
+        </w:trPr>
+        <w:tc>
+          <w:tcPr>
+            <w:tcW w:w="11346" w:type="dxa"/>
+            <w:gridSpan w:val="19"/>
+            <w:tcBorders>
+              <w:top w:val="single" w:color="auto" w:sz="4" w:space="0"/>
+              <w:left w:val="single" w:color="auto" w:sz="4" w:space="0"/>
+              <w:bottom w:val="single" w:color="auto" w:sz="4" w:space="0"/>
+              <w:right w:val="single" w:color="000000" w:sz="4" w:space="0"/>
+            </w:tcBorders>
+            <w:shd w:val="clear" w:color="auto" w:fill="FFFFFF"/>
+            <w:vAlign w:val="center"/>
+          </w:tcPr>
+          <w:p>
+            <w:pPr>
+              <w:widowControl/>
+              <w:jc w:val="left"/>
+              <w:rPr>
+                <w:rFonts w:hint="eastAsia" w:ascii="SimSun" w:hAnsi="SimSun" w:cs="SimSun"/>
+                <w:kern w:val="0"/>
+                <w:sz w:val="24"/>
+              </w:rPr>
+            </w:pPr>
+            <w:r>
+              <w:rPr>
+                <w:rFonts w:hint="default" w:ascii="SimSun" w:hAnsi="SimSun" w:cs="SimSun"/>
+                <w:kern w:val="0"/>
+                <w:sz w:val="24"/>
+              </w:rPr>
+              <w:t>衣服款式：</w:t>
+            </w:r>
+          </w:p>
+        </w:tc>
+      </w:tr>
+      <w:tr>
+        <w:tblPrEx>
+          <w:tblBorders>
+            <w:top w:val="single" w:color="auto" w:sz="40" w:space="0"/>
+            <w:left w:val="single" w:color="auto" w:sz="40" w:space="0"/>
+            <w:bottom w:val="single" w:color="auto" w:sz="40" w:space="0"/>
+            <w:right w:val="single" w:color="auto" w:sz="40" w:space="0"/>
+            <w:insideH w:val="single" w:color="auto" w:sz="40" w:space="0"/>
+            <w:insideV w:val="single" w:color="auto" w:sz="40" w:space="0"/>
+          </w:tblBorders>
           <w:tblLayout w:type="fixed"/>
         </w:tblPrEx>
         <w:trPr>
@@ -228,21 +304,21 @@
                 <w:kern w:val="0"/>
                 <w:sz w:val="24"/>
               </w:rPr>
-              <w:t>{</w:t>
-            </w:r>
-            <w:r>
-              <w:rPr>
-                <w:rFonts w:ascii="SimSun" w:hAnsi="SimSun" w:cs="SimSun"/>
-                <w:kern w:val="0"/>
-                <w:sz w:val="24"/>
-              </w:rPr>
-              <w:t>pattern}</w:t>
+              <w:t>{pattern}</w:t>
             </w:r>
           </w:p>
         </w:tc>
       </w:tr>
       <w:tr>
         <w:tblPrEx>
+          <w:tblBorders>
+            <w:top w:val="single" w:color="auto" w:sz="40" w:space="0"/>
+            <w:left w:val="single" w:color="auto" w:sz="40" w:space="0"/>
+            <w:bottom w:val="single" w:color="auto" w:sz="40" w:space="0"/>
+            <w:right w:val="single" w:color="auto" w:sz="40" w:space="0"/>
+            <w:insideH w:val="single" w:color="auto" w:sz="40" w:space="0"/>
+            <w:insideV w:val="single" w:color="auto" w:sz="40" w:space="0"/>
+          </w:tblBorders>
           <w:tblLayout w:type="fixed"/>
         </w:tblPrEx>
         <w:trPr>
@@ -285,6 +361,14 @@
       </w:tr>
       <w:tr>
         <w:tblPrEx>
+          <w:tblBorders>
+            <w:top w:val="single" w:color="auto" w:sz="40" w:space="0"/>
+            <w:left w:val="single" w:color="auto" w:sz="40" w:space="0"/>
+            <w:bottom w:val="single" w:color="auto" w:sz="40" w:space="0"/>
+            <w:right w:val="single" w:color="auto" w:sz="40" w:space="0"/>
+            <w:insideH w:val="single" w:color="auto" w:sz="40" w:space="0"/>
+            <w:insideV w:val="single" w:color="auto" w:sz="40" w:space="0"/>
+          </w:tblBorders>
           <w:tblLayout w:type="fixed"/>
         </w:tblPrEx>
         <w:trPr>
@@ -327,6 +411,14 @@
       </w:tr>
       <w:tr>
         <w:tblPrEx>
+          <w:tblBorders>
+            <w:top w:val="single" w:color="auto" w:sz="40" w:space="0"/>
+            <w:left w:val="single" w:color="auto" w:sz="40" w:space="0"/>
+            <w:bottom w:val="single" w:color="auto" w:sz="40" w:space="0"/>
+            <w:right w:val="single" w:color="auto" w:sz="40" w:space="0"/>
+            <w:insideH w:val="single" w:color="auto" w:sz="40" w:space="0"/>
+            <w:insideV w:val="single" w:color="auto" w:sz="40" w:space="0"/>
+          </w:tblBorders>
           <w:tblLayout w:type="fixed"/>
         </w:tblPrEx>
         <w:trPr>
@@ -1766,6 +1858,14 @@
       </w:tr>
       <w:tr>
         <w:tblPrEx>
+          <w:tblBorders>
+            <w:top w:val="single" w:color="auto" w:sz="40" w:space="0"/>
+            <w:left w:val="single" w:color="auto" w:sz="40" w:space="0"/>
+            <w:bottom w:val="single" w:color="auto" w:sz="40" w:space="0"/>
+            <w:right w:val="single" w:color="auto" w:sz="40" w:space="0"/>
+            <w:insideH w:val="single" w:color="auto" w:sz="40" w:space="0"/>
+            <w:insideV w:val="single" w:color="auto" w:sz="40" w:space="0"/>
+          </w:tblBorders>
           <w:tblLayout w:type="fixed"/>
         </w:tblPrEx>
         <w:trPr>
@@ -1800,23 +1900,7 @@
                 <w:kern w:val="0"/>
                 <w:sz w:val="24"/>
               </w:rPr>
-              <w:t>{#</w:t>
-            </w:r>
-            <w:r>
-              <w:rPr>
-                <w:rFonts w:ascii="SimSun" w:hAnsi="SimSun" w:cs="SimSun"/>
-                <w:kern w:val="0"/>
-                <w:sz w:val="24"/>
-              </w:rPr>
-              <w:t>keep</w:t>
-            </w:r>
-            <w:r>
-              <w:rPr>
-                <w:rFonts w:ascii="SimSun" w:hAnsi="SimSun" w:cs="SimSun"/>
-                <w:kern w:val="0"/>
-                <w:sz w:val="24"/>
-              </w:rPr>
-              <w:t>}{color}</w:t>
+              <w:t>{#keep}{color}</w:t>
             </w:r>
           </w:p>
         </w:tc>
@@ -2330,29 +2414,21 @@
                 <w:kern w:val="0"/>
                 <w:sz w:val="24"/>
               </w:rPr>
-              <w:t>{total}{/</w:t>
-            </w:r>
-            <w:r>
-              <w:rPr>
-                <w:rFonts w:ascii="SimSun" w:hAnsi="SimSun" w:cs="SimSun"/>
-                <w:kern w:val="0"/>
-                <w:sz w:val="24"/>
-              </w:rPr>
-              <w:t>keep</w:t>
-            </w:r>
-            <w:r>
-              <w:rPr>
-                <w:rFonts w:ascii="SimSun" w:hAnsi="SimSun" w:cs="SimSun"/>
-                <w:kern w:val="0"/>
-                <w:sz w:val="24"/>
-              </w:rPr>
-              <w:t>}</w:t>
+              <w:t>{total}{/keep}</w:t>
             </w:r>
           </w:p>
         </w:tc>
       </w:tr>
       <w:tr>
         <w:tblPrEx>
+          <w:tblBorders>
+            <w:top w:val="single" w:color="auto" w:sz="40" w:space="0"/>
+            <w:left w:val="single" w:color="auto" w:sz="40" w:space="0"/>
+            <w:bottom w:val="single" w:color="auto" w:sz="40" w:space="0"/>
+            <w:right w:val="single" w:color="auto" w:sz="40" w:space="0"/>
+            <w:insideH w:val="single" w:color="auto" w:sz="40" w:space="0"/>
+            <w:insideV w:val="single" w:color="auto" w:sz="40" w:space="0"/>
+          </w:tblBorders>
           <w:tblLayout w:type="fixed"/>
         </w:tblPrEx>
         <w:trPr>
@@ -2467,57 +2543,28 @@
     <w:p/>
     <w:p>
       <w:r>
-        <w:t>{%keepPreview0}</w:t>
-      </w:r>
-      <w:r>
-        <w:t xml:space="preserve">   </w:t>
+        <w:t xml:space="preserve">{%keepPreview0}   </w:t>
       </w:r>
     </w:p>
     <w:p>
       <w:r>
-        <w:t>{%keepPreview</w:t>
-      </w:r>
-      <w:r>
-        <w:t>1</w:t>
-      </w:r>
-      <w:r>
-        <w:t>}</w:t>
+        <w:t>{%keepPreview1}</w:t>
       </w:r>
     </w:p>
     <w:p>
       <w:r>
-        <w:t>{%keepPreview</w:t>
-      </w:r>
-      <w:r>
-        <w:t>2</w:t>
-      </w:r>
-      <w:r>
-        <w:t>}</w:t>
+        <w:t>{%keepPreview2}</w:t>
       </w:r>
     </w:p>
     <w:p>
       <w:r>
-        <w:t>{%keepPreview</w:t>
-      </w:r>
-      <w:r>
-        <w:t>3</w:t>
-      </w:r>
-      <w:r>
-        <w:t>}</w:t>
+        <w:t>{%keepPreview3}</w:t>
       </w:r>
     </w:p>
     <w:p>
       <w:r>
-        <w:t>{%keepPreview</w:t>
+        <w:t>{%keepPreview4}</w:t>
       </w:r>
-      <w:r>
-        <w:t>4</w:t>
-      </w:r>
-      <w:r>
-        <w:t>}</w:t>
-      </w:r>
-      <w:bookmarkStart w:id="0" w:name="_GoBack"/>
-      <w:bookmarkEnd w:id="0"/>
     </w:p>
     <w:sectPr>
       <w:pgSz w:w="11906" w:h="16838"/>

</xml_diff>